<commit_message>
Change mapstructure Bert to own
</commit_message>
<xml_diff>
--- a/Opdracht/1._SELab-installatie-software-solution.docx
+++ b/Opdracht/1._SELab-installatie-software-solution.docx
@@ -2751,7 +2751,21 @@
         <w:rPr>
           <w:lang w:val="nl-BE"/>
         </w:rPr>
-        <w:t xml:space="preserve">PowerShell console en een lijst met </w:t>
+        <w:t xml:space="preserve">PowerShell console en een </w:t>
+      </w:r>
+      <w:proofErr w:type="gramStart"/>
+      <w:r>
+        <w:rPr>
+          <w:lang w:val="nl-BE"/>
+        </w:rPr>
+        <w:t>lijst</w:t>
+      </w:r>
+      <w:proofErr w:type="gramEnd"/>
+      <w:r>
+        <w:rPr>
+          <w:lang w:val="nl-BE"/>
+        </w:rPr>
+        <w:t xml:space="preserve"> met </w:t>
       </w:r>
       <w:proofErr w:type="spellStart"/>
       <w:r>
@@ -3594,6 +3608,7 @@
       </w:pPr>
       <w:r>
         <w:rPr>
+          <w:highlight w:val="yellow"/>
           <w:lang w:val="nl-BE"/>
         </w:rPr>
         <w:t>C:\WINDOWS\System32</w:t>
@@ -3656,6 +3671,7 @@
       </w:pPr>
       <w:r>
         <w:rPr>
+          <w:highlight w:val="yellow"/>
           <w:lang w:val="en-BE"/>
         </w:rPr>
         <w:t>C:\Users\klaas\Documents\hogeschool\SEL\Opdracht1</w:t>
@@ -3766,9 +3782,93 @@
       </w:pPr>
       <w:r>
         <w:rPr>
-          <w:lang w:val="nl-BE"/>
-        </w:rPr>
-        <w:t>D:\Users\BertVV\Documents\HoGent\SELab\</w:t>
+          <w:highlight w:val="yellow"/>
+          <w:lang w:val="nl-BE"/>
+        </w:rPr>
+        <w:t>C</w:t>
+      </w:r>
+      <w:r>
+        <w:rPr>
+          <w:highlight w:val="yellow"/>
+          <w:lang w:val="nl-BE"/>
+        </w:rPr>
+        <w:t>:\Users\</w:t>
+      </w:r>
+      <w:r>
+        <w:rPr>
+          <w:highlight w:val="yellow"/>
+          <w:lang w:val="en-BE"/>
+        </w:rPr>
+        <w:t xml:space="preserve"> </w:t>
+      </w:r>
+      <w:proofErr w:type="spellStart"/>
+      <w:r>
+        <w:rPr>
+          <w:highlight w:val="yellow"/>
+          <w:lang w:val="en-BE"/>
+        </w:rPr>
+        <w:t>klaas</w:t>
+      </w:r>
+      <w:proofErr w:type="spellEnd"/>
+      <w:r>
+        <w:rPr>
+          <w:highlight w:val="yellow"/>
+          <w:lang w:val="nl-BE"/>
+        </w:rPr>
+        <w:t xml:space="preserve"> </w:t>
+      </w:r>
+      <w:r>
+        <w:rPr>
+          <w:highlight w:val="yellow"/>
+          <w:lang w:val="nl-BE"/>
+        </w:rPr>
+        <w:t>\</w:t>
+      </w:r>
+      <w:proofErr w:type="spellStart"/>
+      <w:r>
+        <w:rPr>
+          <w:highlight w:val="yellow"/>
+          <w:lang w:val="nl-BE"/>
+        </w:rPr>
+        <w:t>Documents</w:t>
+      </w:r>
+      <w:proofErr w:type="spellEnd"/>
+      <w:r>
+        <w:rPr>
+          <w:highlight w:val="yellow"/>
+          <w:lang w:val="nl-BE"/>
+        </w:rPr>
+        <w:t>\</w:t>
+      </w:r>
+      <w:r>
+        <w:rPr>
+          <w:highlight w:val="yellow"/>
+          <w:lang w:val="en-BE"/>
+        </w:rPr>
+        <w:t xml:space="preserve"> </w:t>
+      </w:r>
+      <w:proofErr w:type="spellStart"/>
+      <w:r>
+        <w:rPr>
+          <w:highlight w:val="yellow"/>
+          <w:lang w:val="en-BE"/>
+        </w:rPr>
+        <w:t>hogeschool</w:t>
+      </w:r>
+      <w:proofErr w:type="spellEnd"/>
+      <w:r>
+        <w:rPr>
+          <w:highlight w:val="yellow"/>
+          <w:lang w:val="en-BE"/>
+        </w:rPr>
+        <w:t>\SEL\Opdracht1</w:t>
+      </w:r>
+      <w:r>
+        <w:rPr>
+          <w:highlight w:val="yellow"/>
+          <w:lang w:val="nl-BE"/>
+        </w:rPr>
+        <w:t>\Scripts</w:t>
       </w:r>
     </w:p>
     <w:p>
@@ -4155,7 +4255,21 @@
             <w:rStyle w:val="Hyperlink"/>
             <w:lang w:val="nl-BE"/>
           </w:rPr>
-          <w:t>https://chocolatey.org/</w:t>
+          <w:t>https://choco</w:t>
+        </w:r>
+        <w:r>
+          <w:rPr>
+            <w:rStyle w:val="Hyperlink"/>
+            <w:lang w:val="nl-BE"/>
+          </w:rPr>
+          <w:t>l</w:t>
+        </w:r>
+        <w:r>
+          <w:rPr>
+            <w:rStyle w:val="Hyperlink"/>
+            <w:lang w:val="nl-BE"/>
+          </w:rPr>
+          <w:t>atey.org/</w:t>
         </w:r>
       </w:hyperlink>
       <w:r>
@@ -4707,12 +4821,14 @@
           <w:p>
             <w:pPr>
               <w:rPr>
+                <w:highlight w:val="yellow"/>
                 <w:lang w:val="nl-BE"/>
               </w:rPr>
             </w:pPr>
             <w:proofErr w:type="gramStart"/>
             <w:r>
               <w:rPr>
+                <w:highlight w:val="yellow"/>
                 <w:lang w:val="nl-BE"/>
               </w:rPr>
               <w:t>choco</w:t>
@@ -4720,18 +4836,21 @@
             <w:proofErr w:type="gramEnd"/>
             <w:r>
               <w:rPr>
+                <w:highlight w:val="yellow"/>
                 <w:lang w:val="nl-BE"/>
               </w:rPr>
               <w:t xml:space="preserve"> </w:t>
             </w:r>
             <w:r>
               <w:rPr>
+                <w:highlight w:val="yellow"/>
                 <w:lang w:val="nl-BE"/>
               </w:rPr>
               <w:t>list</w:t>
             </w:r>
             <w:r>
               <w:rPr>
+                <w:highlight w:val="yellow"/>
                 <w:lang w:val="nl-BE"/>
               </w:rPr>
               <w:t xml:space="preserve"> --</w:t>
@@ -4739,6 +4858,7 @@
             <w:proofErr w:type="spellStart"/>
             <w:r>
               <w:rPr>
+                <w:highlight w:val="yellow"/>
                 <w:lang w:val="nl-BE"/>
               </w:rPr>
               <w:t>local-only</w:t>
@@ -4773,12 +4893,14 @@
           <w:p>
             <w:pPr>
               <w:rPr>
+                <w:highlight w:val="yellow"/>
                 <w:lang w:val="nl-BE"/>
               </w:rPr>
             </w:pPr>
             <w:proofErr w:type="gramStart"/>
             <w:r>
               <w:rPr>
+                <w:highlight w:val="yellow"/>
                 <w:lang w:val="nl-BE"/>
               </w:rPr>
               <w:t>choco</w:t>
@@ -4786,6 +4908,7 @@
             <w:proofErr w:type="gramEnd"/>
             <w:r>
               <w:rPr>
+                <w:highlight w:val="yellow"/>
                 <w:lang w:val="nl-BE"/>
               </w:rPr>
               <w:t xml:space="preserve"> upgrade </w:t>
@@ -4793,6 +4916,7 @@
             <w:proofErr w:type="spellStart"/>
             <w:r>
               <w:rPr>
+                <w:highlight w:val="yellow"/>
                 <w:lang w:val="nl-BE"/>
               </w:rPr>
               <w:t>all</w:t>
@@ -4825,12 +4949,23 @@
             <w:tcW w:w="4773" w:type="dxa"/>
           </w:tcPr>
           <w:p>
+            <w:pPr>
+              <w:rPr>
+                <w:highlight w:val="yellow"/>
+              </w:rPr>
+            </w:pPr>
             <w:proofErr w:type="spellStart"/>
             <w:r>
+              <w:rPr>
+                <w:highlight w:val="yellow"/>
+              </w:rPr>
               <w:t>choco</w:t>
             </w:r>
             <w:proofErr w:type="spellEnd"/>
             <w:r>
+              <w:rPr>
+                <w:highlight w:val="yellow"/>
+              </w:rPr>
               <w:t xml:space="preserve"> search {(part of) package name}</w:t>
             </w:r>
           </w:p>
@@ -4872,12 +5007,14 @@
           <w:p>
             <w:pPr>
               <w:rPr>
+                <w:highlight w:val="yellow"/>
                 <w:lang w:val="nl-BE"/>
               </w:rPr>
             </w:pPr>
             <w:proofErr w:type="gramStart"/>
             <w:r>
               <w:rPr>
+                <w:highlight w:val="yellow"/>
                 <w:lang w:val="nl-BE"/>
               </w:rPr>
               <w:t>choco</w:t>
@@ -4885,6 +5022,7 @@
             <w:proofErr w:type="gramEnd"/>
             <w:r>
               <w:rPr>
+                <w:highlight w:val="yellow"/>
                 <w:lang w:val="nl-BE"/>
               </w:rPr>
               <w:t xml:space="preserve"> </w:t>
@@ -4892,6 +5030,7 @@
             <w:proofErr w:type="spellStart"/>
             <w:r>
               <w:rPr>
+                <w:highlight w:val="yellow"/>
                 <w:lang w:val="nl-BE"/>
               </w:rPr>
               <w:t>uninstall</w:t>
@@ -4899,6 +5038,7 @@
             <w:proofErr w:type="spellEnd"/>
             <w:r>
               <w:rPr>
+                <w:highlight w:val="yellow"/>
                 <w:lang w:val="nl-BE"/>
               </w:rPr>
               <w:t xml:space="preserve"> {package name}</w:t>
@@ -4979,7 +5119,21 @@
             <w:rStyle w:val="Hyperlink"/>
             <w:lang w:val="nl-BE"/>
           </w:rPr>
-          <w:t>https://chocolatey.org/packages/</w:t>
+          <w:t>https://chocolatey.or</w:t>
+        </w:r>
+        <w:r>
+          <w:rPr>
+            <w:rStyle w:val="Hyperlink"/>
+            <w:lang w:val="nl-BE"/>
+          </w:rPr>
+          <w:t>g</w:t>
+        </w:r>
+        <w:r>
+          <w:rPr>
+            <w:rStyle w:val="Hyperlink"/>
+            <w:lang w:val="nl-BE"/>
+          </w:rPr>
+          <w:t>/packages/</w:t>
         </w:r>
       </w:hyperlink>
       <w:r>
@@ -11877,7 +12031,21 @@
             <w:rStyle w:val="Hyperlink"/>
             <w:lang w:val="nl-BE"/>
           </w:rPr>
-          <w:t>https://docs.microsoft.com/en-us/windows/package-manager/winget/</w:t>
+          <w:t>https://docs.microsoft.com/en-us/windows/package-manager/w</w:t>
+        </w:r>
+        <w:r>
+          <w:rPr>
+            <w:rStyle w:val="Hyperlink"/>
+            <w:lang w:val="nl-BE"/>
+          </w:rPr>
+          <w:t>i</w:t>
+        </w:r>
+        <w:r>
+          <w:rPr>
+            <w:rStyle w:val="Hyperlink"/>
+            <w:lang w:val="nl-BE"/>
+          </w:rPr>
+          <w:t>nget/</w:t>
         </w:r>
       </w:hyperlink>
       <w:r>
@@ -11906,7 +12074,21 @@
             <w:rStyle w:val="Hyperlink"/>
             <w:lang w:val="nl-BE"/>
           </w:rPr>
-          <w:t>https://www.reddit.com/r/chocolatey/comments/nzqgt1/winget_vs_choco/</w:t>
+          <w:t>https://www.reddit.com/r/chocolatey/comments/nzqgt1/wing</w:t>
+        </w:r>
+        <w:r>
+          <w:rPr>
+            <w:rStyle w:val="Hyperlink"/>
+            <w:lang w:val="nl-BE"/>
+          </w:rPr>
+          <w:t>e</w:t>
+        </w:r>
+        <w:r>
+          <w:rPr>
+            <w:rStyle w:val="Hyperlink"/>
+            <w:lang w:val="nl-BE"/>
+          </w:rPr>
+          <w:t>t_vs_choco/</w:t>
         </w:r>
       </w:hyperlink>
       <w:r>
@@ -15200,10 +15382,6 @@
 </file>
 
 <file path=customXml/item1.xml><?xml version="1.0" encoding="utf-8"?>
-<b:Sources xmlns:b="http://schemas.openxmlformats.org/officeDocument/2006/bibliography" xmlns="http://schemas.openxmlformats.org/officeDocument/2006/bibliography" SelectedStyle="\APASixthEditionOfficeOnline.xsl" StyleName="APA" Version="6"/>
-</file>
-
-<file path=customXml/item2.xml><?xml version="1.0" encoding="utf-8"?>
 <?mso-contentType ?>
 <FormTemplates xmlns="http://schemas.microsoft.com/sharepoint/v3/contenttype/forms">
   <Display>DocumentLibraryForm</Display>
@@ -15212,13 +15390,11 @@
 </FormTemplates>
 </file>
 
-<file path=customXml/item3.xml><?xml version="1.0" encoding="utf-8"?>
-<p:properties xmlns:p="http://schemas.microsoft.com/office/2006/metadata/properties" xmlns:xsi="http://www.w3.org/2001/XMLSchema-instance" xmlns:pc="http://schemas.microsoft.com/office/infopath/2007/PartnerControls">
-  <documentManagement/>
-</p:properties>
+<file path=customXml/item2.xml><?xml version="1.0" encoding="utf-8"?>
+<b:Sources xmlns:b="http://schemas.openxmlformats.org/officeDocument/2006/bibliography" xmlns="http://schemas.openxmlformats.org/officeDocument/2006/bibliography" SelectedStyle="\APASixthEditionOfficeOnline.xsl" StyleName="APA" Version="6"/>
 </file>
 
-<file path=customXml/item4.xml><?xml version="1.0" encoding="utf-8"?>
+<file path=customXml/item3.xml><?xml version="1.0" encoding="utf-8"?>
 <ct:contentTypeSchema xmlns:ct="http://schemas.microsoft.com/office/2006/metadata/contentType" xmlns:ma="http://schemas.microsoft.com/office/2006/metadata/properties/metaAttributes" ct:_="" ma:_="" ma:contentTypeName="Document" ma:contentTypeID="0x010100451CA9446E2F8547A168A2B34D8F2025" ma:contentTypeVersion="13" ma:contentTypeDescription="Een nieuw document maken." ma:contentTypeScope="" ma:versionID="5935c84acf8dba3413987b96839f5c31">
   <xsd:schema xmlns:xsd="http://www.w3.org/2001/XMLSchema" xmlns:xs="http://www.w3.org/2001/XMLSchema" xmlns:p="http://schemas.microsoft.com/office/2006/metadata/properties" xmlns:ns2="7326eb54-0917-4efa-8878-6692b34b84b2" xmlns:ns3="7b829dc0-3b93-4cd6-b683-15c974c1c090" targetNamespace="http://schemas.microsoft.com/office/2006/metadata/properties" ma:root="true" ma:fieldsID="90d1010311a7fa5f64699d688bb10723" ns2:_="" ns3:_="">
     <xsd:import namespace="7326eb54-0917-4efa-8878-6692b34b84b2"/>
@@ -15441,7 +15617,21 @@
 </ct:contentTypeSchema>
 </file>
 
+<file path=customXml/item4.xml><?xml version="1.0" encoding="utf-8"?>
+<p:properties xmlns:p="http://schemas.microsoft.com/office/2006/metadata/properties" xmlns:xsi="http://www.w3.org/2001/XMLSchema-instance" xmlns:pc="http://schemas.microsoft.com/office/infopath/2007/PartnerControls">
+  <documentManagement/>
+</p:properties>
+</file>
+
 <file path=customXml/itemProps1.xml><?xml version="1.0" encoding="utf-8"?>
+<ds:datastoreItem xmlns:ds="http://schemas.openxmlformats.org/officeDocument/2006/customXml" ds:itemID="{26E93782-2155-4107-8E04-8F71E2885D63}">
+  <ds:schemaRefs>
+    <ds:schemaRef ds:uri="http://schemas.microsoft.com/sharepoint/v3/contenttype/forms"/>
+  </ds:schemaRefs>
+</ds:datastoreItem>
+</file>
+
+<file path=customXml/itemProps2.xml><?xml version="1.0" encoding="utf-8"?>
 <ds:datastoreItem xmlns:ds="http://schemas.openxmlformats.org/officeDocument/2006/customXml" ds:itemID="{8AA7F28A-C3F7-45A9-A298-1A8B29F5065F}">
   <ds:schemaRefs>
     <ds:schemaRef ds:uri="http://schemas.openxmlformats.org/officeDocument/2006/bibliography"/>
@@ -15449,24 +15639,7 @@
 </ds:datastoreItem>
 </file>
 
-<file path=customXml/itemProps2.xml><?xml version="1.0" encoding="utf-8"?>
-<ds:datastoreItem xmlns:ds="http://schemas.openxmlformats.org/officeDocument/2006/customXml" ds:itemID="{26E93782-2155-4107-8E04-8F71E2885D63}">
-  <ds:schemaRefs>
-    <ds:schemaRef ds:uri="http://schemas.microsoft.com/sharepoint/v3/contenttype/forms"/>
-  </ds:schemaRefs>
-</ds:datastoreItem>
-</file>
-
 <file path=customXml/itemProps3.xml><?xml version="1.0" encoding="utf-8"?>
-<ds:datastoreItem xmlns:ds="http://schemas.openxmlformats.org/officeDocument/2006/customXml" ds:itemID="{462A604A-A889-442D-A6C4-B106AF4C77D0}">
-  <ds:schemaRefs>
-    <ds:schemaRef ds:uri="http://schemas.microsoft.com/office/2006/metadata/properties"/>
-    <ds:schemaRef ds:uri="http://schemas.microsoft.com/office/infopath/2007/PartnerControls"/>
-  </ds:schemaRefs>
-</ds:datastoreItem>
-</file>
-
-<file path=customXml/itemProps4.xml><?xml version="1.0" encoding="utf-8"?>
 <ds:datastoreItem xmlns:ds="http://schemas.openxmlformats.org/officeDocument/2006/customXml" ds:itemID="{F1C2B441-9E5F-4FA6-8664-28130E188DCC}">
   <ds:schemaRefs>
     <ds:schemaRef ds:uri="http://schemas.microsoft.com/office/2006/metadata/contentType"/>
@@ -15483,4 +15656,13 @@
     <ds:schemaRef ds:uri="http://schemas.microsoft.com/internal/obd"/>
   </ds:schemaRefs>
 </ds:datastoreItem>
+</file>
+
+<file path=customXml/itemProps4.xml><?xml version="1.0" encoding="utf-8"?>
+<ds:datastoreItem xmlns:ds="http://schemas.openxmlformats.org/officeDocument/2006/customXml" ds:itemID="{462A604A-A889-442D-A6C4-B106AF4C77D0}">
+  <ds:schemaRefs>
+    <ds:schemaRef ds:uri="http://schemas.microsoft.com/office/2006/metadata/properties"/>
+    <ds:schemaRef ds:uri="http://schemas.microsoft.com/office/infopath/2007/PartnerControls"/>
+  </ds:schemaRefs>
+</ds:datastoreItem>
 </file>
</xml_diff>